<commit_message>
1229 finish chapter 2 tomorrow
</commit_message>
<xml_diff>
--- a/paper_surface_congestion.docx
+++ b/paper_surface_congestion.docx
@@ -332,7 +332,7 @@
             <v:path o:extrusionok="f" gradientshapeok="t" o:connecttype="rect"/>
             <o:lock v:ext="edit" aspectratio="t"/>
           </v:shapetype>
-          <v:shape id="_x0000_i1025" type="#_x0000_t75" style="width:414.75pt;height:240pt">
+          <v:shape id="_x0000_i1025" type="#_x0000_t75" style="width:414.7pt;height:240.2pt">
             <v:imagedata r:id="rId7" o:title="图1-1 2011-2015年民航运输总周转量"/>
           </v:shape>
         </w:pict>
@@ -375,7 +375,7 @@
       <w:r>
         <w:lastRenderedPageBreak/>
         <w:pict>
-          <v:shape id="_x0000_i1026" type="#_x0000_t75" style="width:414.75pt;height:240pt">
+          <v:shape id="_x0000_i1026" type="#_x0000_t75" style="width:414.7pt;height:240.2pt">
             <v:imagedata r:id="rId8" o:title="图1-2 2011-2015年民航旅客运输量"/>
           </v:shape>
         </w:pict>
@@ -417,7 +417,7 @@
     <w:p>
       <w:r>
         <w:pict>
-          <v:shape id="_x0000_i1027" type="#_x0000_t75" style="width:415.5pt;height:237pt">
+          <v:shape id="_x0000_i1027" type="#_x0000_t75" style="width:415.3pt;height:236.75pt">
             <v:imagedata r:id="rId9" o:title="图1-3 2011-2015年民航货邮运输量"/>
           </v:shape>
         </w:pict>
@@ -4802,12 +4802,16 @@
     </w:p>
     <w:p/>
     <w:p>
+      <w:pPr>
+        <w:ind w:firstLineChars="0" w:firstLine="0"/>
+        <w:jc w:val="center"/>
+      </w:pPr>
       <w:r>
         <w:object w:dxaOrig="15007" w:dyaOrig="10071">
-          <v:shape id="_x0000_i1028" type="#_x0000_t75" style="width:366.75pt;height:250.5pt" o:ole="">
+          <v:shape id="_x0000_i1028" type="#_x0000_t75" style="width:366.9pt;height:250pt" o:ole="">
             <v:imagedata r:id="rId10" o:title="" cropright="1025f"/>
           </v:shape>
-          <o:OLEObject Type="Embed" ProgID="Visio.Drawing.15" ShapeID="_x0000_i1028" DrawAspect="Content" ObjectID="_1544280106" r:id="rId11"/>
+          <o:OLEObject Type="Embed" ProgID="Visio.Drawing.15" ShapeID="_x0000_i1028" DrawAspect="Content" ObjectID="_1544560166" r:id="rId11"/>
         </w:object>
       </w:r>
     </w:p>
@@ -5050,14 +5054,15 @@
     <w:p/>
     <w:p>
       <w:pPr>
+        <w:ind w:firstLineChars="0" w:firstLine="0"/>
         <w:jc w:val="center"/>
       </w:pPr>
       <w:r>
         <w:object w:dxaOrig="9698" w:dyaOrig="3047">
-          <v:shape id="_x0000_i1029" type="#_x0000_t75" style="width:332.25pt;height:104.25pt" o:ole="">
+          <v:shape id="_x0000_i1029" type="#_x0000_t75" style="width:332.35pt;height:104.25pt" o:ole="">
             <v:imagedata r:id="rId12" o:title=""/>
           </v:shape>
-          <o:OLEObject Type="Embed" ProgID="Visio.Drawing.15" ShapeID="_x0000_i1029" DrawAspect="Content" ObjectID="_1544280107" r:id="rId13"/>
+          <o:OLEObject Type="Embed" ProgID="Visio.Drawing.15" ShapeID="_x0000_i1029" DrawAspect="Content" ObjectID="_1544560167" r:id="rId13"/>
         </w:object>
       </w:r>
     </w:p>
@@ -7130,6 +7135,469 @@
       </w:r>
     </w:p>
     <w:p>
+      <w:pPr>
+        <w:ind w:firstLineChars="0" w:firstLine="0"/>
+        <w:jc w:val="center"/>
+      </w:pPr>
+      <w:r>
+        <w:rPr>
+          <w:noProof/>
+        </w:rPr>
+        <w:lastRenderedPageBreak/>
+        <w:drawing>
+          <wp:inline distT="0" distB="0" distL="0" distR="0">
+            <wp:extent cx="4886368" cy="2428875"/>
+            <wp:effectExtent l="0" t="0" r="9525" b="0"/>
+            <wp:docPr id="5" name="图片 5" descr="C:\Users\QYF\AppData\Local\Microsoft\Windows\INetCacheContent.Word\daily_surface_count.png"/>
+            <wp:cNvGraphicFramePr>
+              <a:graphicFrameLocks xmlns:a="http://schemas.openxmlformats.org/drawingml/2006/main" noChangeAspect="1"/>
+            </wp:cNvGraphicFramePr>
+            <a:graphic xmlns:a="http://schemas.openxmlformats.org/drawingml/2006/main">
+              <a:graphicData uri="http://schemas.openxmlformats.org/drawingml/2006/picture">
+                <pic:pic xmlns:pic="http://schemas.openxmlformats.org/drawingml/2006/picture">
+                  <pic:nvPicPr>
+                    <pic:cNvPr id="0" name="Picture 6" descr="C:\Users\QYF\AppData\Local\Microsoft\Windows\INetCacheContent.Word\daily_surface_count.png"/>
+                    <pic:cNvPicPr>
+                      <a:picLocks noChangeAspect="1" noChangeArrowheads="1"/>
+                    </pic:cNvPicPr>
+                  </pic:nvPicPr>
+                  <pic:blipFill>
+                    <a:blip r:embed="rId14" cstate="print">
+                      <a:extLst>
+                        <a:ext uri="{28A0092B-C50C-407E-A947-70E740481C1C}">
+                          <a14:useLocalDpi xmlns:a14="http://schemas.microsoft.com/office/drawing/2010/main" val="0"/>
+                        </a:ext>
+                      </a:extLst>
+                    </a:blip>
+                    <a:srcRect/>
+                    <a:stretch>
+                      <a:fillRect/>
+                    </a:stretch>
+                  </pic:blipFill>
+                  <pic:spPr bwMode="auto">
+                    <a:xfrm>
+                      <a:off x="0" y="0"/>
+                      <a:ext cx="4887667" cy="2429521"/>
+                    </a:xfrm>
+                    <a:prstGeom prst="rect">
+                      <a:avLst/>
+                    </a:prstGeom>
+                    <a:noFill/>
+                    <a:ln>
+                      <a:noFill/>
+                    </a:ln>
+                  </pic:spPr>
+                </pic:pic>
+              </a:graphicData>
+            </a:graphic>
+          </wp:inline>
+        </w:drawing>
+      </w:r>
+    </w:p>
+    <w:p>
+      <w:r>
+        <w:rPr>
+          <w:rFonts w:hint="eastAsia"/>
+        </w:rPr>
+        <w:t>图</w:t>
+      </w:r>
+      <w:r>
+        <w:rPr>
+          <w:rFonts w:hint="eastAsia"/>
+        </w:rPr>
+        <w:t>2-</w:t>
+      </w:r>
+      <w:r>
+        <w:t xml:space="preserve">3 </w:t>
+      </w:r>
+      <w:r>
+        <w:rPr>
+          <w:rFonts w:hint="eastAsia"/>
+        </w:rPr>
+        <w:t>各时刻场面航班数变化图</w:t>
+      </w:r>
+    </w:p>
+    <w:p/>
+    <w:p>
+      <w:r>
+        <w:rPr>
+          <w:rFonts w:hint="eastAsia"/>
+        </w:rPr>
+        <w:t>图</w:t>
+      </w:r>
+      <w:r>
+        <w:rPr>
+          <w:rFonts w:hint="eastAsia"/>
+        </w:rPr>
+        <w:t>2-</w:t>
+      </w:r>
+      <w:r>
+        <w:t>3</w:t>
+      </w:r>
+      <w:r>
+        <w:rPr>
+          <w:rFonts w:hint="eastAsia"/>
+        </w:rPr>
+        <w:t>为任意选取日期的北京首都国际机场全天场面航班数变化图，其中，场面航班数的计算间隔为</w:t>
+      </w:r>
+      <w:r>
+        <w:rPr>
+          <w:rFonts w:hint="eastAsia"/>
+        </w:rPr>
+        <w:t>15</w:t>
+      </w:r>
+      <w:r>
+        <w:rPr>
+          <w:rFonts w:hint="eastAsia"/>
+        </w:rPr>
+        <w:t>分钟。从图中可以看出，</w:t>
+      </w:r>
+      <w:r>
+        <w:rPr>
+          <w:rFonts w:hint="eastAsia"/>
+        </w:rPr>
+        <w:t>从早上</w:t>
+      </w:r>
+      <w:r>
+        <w:rPr>
+          <w:rFonts w:hint="eastAsia"/>
+        </w:rPr>
+        <w:t>0600</w:t>
+      </w:r>
+      <w:r>
+        <w:rPr>
+          <w:rFonts w:hint="eastAsia"/>
+        </w:rPr>
+        <w:t>开始，北京机场的早班航班开始推出、滑行、起飞，机场场面</w:t>
+      </w:r>
+      <w:r>
+        <w:rPr>
+          <w:rFonts w:hint="eastAsia"/>
+        </w:rPr>
+        <w:t>航班开始增加。在上午</w:t>
+      </w:r>
+      <w:r>
+        <w:rPr>
+          <w:rFonts w:hint="eastAsia"/>
+        </w:rPr>
+        <w:t>1030</w:t>
+      </w:r>
+      <w:r>
+        <w:rPr>
+          <w:rFonts w:hint="eastAsia"/>
+        </w:rPr>
+        <w:t>左右，机场场面航班数达到较高的水平并将持续保持在这个范围内。晚上</w:t>
+      </w:r>
+      <w:r>
+        <w:rPr>
+          <w:rFonts w:hint="eastAsia"/>
+        </w:rPr>
+        <w:t>2200</w:t>
+      </w:r>
+      <w:r>
+        <w:rPr>
+          <w:rFonts w:hint="eastAsia"/>
+        </w:rPr>
+        <w:t>后，</w:t>
+      </w:r>
+      <w:r>
+        <w:rPr>
+          <w:rFonts w:hint="eastAsia"/>
+        </w:rPr>
+        <w:t>基地在北京机场的航班进入停机位进行修正，而外地的航班离开北京机场返回过夜基地，此时场面航班数开始下降。凌晨</w:t>
+      </w:r>
+      <w:r>
+        <w:rPr>
+          <w:rFonts w:hint="eastAsia"/>
+        </w:rPr>
+        <w:t>0100</w:t>
+      </w:r>
+      <w:r>
+        <w:rPr>
+          <w:rFonts w:hint="eastAsia"/>
+        </w:rPr>
+        <w:t>，机场场面航班数在较低的范围内变化，直到第二天继续类似的变化趋势。</w:t>
+      </w:r>
+    </w:p>
+    <w:p>
+      <w:pPr>
+        <w:rPr>
+          <w:noProof/>
+        </w:rPr>
+      </w:pPr>
+      <w:r>
+        <w:rPr>
+          <w:rFonts w:hint="eastAsia"/>
+        </w:rPr>
+        <w:t>根据连续多日运行数据的跟踪分析，对同一个机场来说，</w:t>
+      </w:r>
+      <w:r>
+        <w:rPr>
+          <w:rFonts w:hint="eastAsia"/>
+        </w:rPr>
+        <w:t>在没有恶劣天气、严重流量控制等影响因素时，</w:t>
+      </w:r>
+      <w:r>
+        <w:rPr>
+          <w:rFonts w:hint="eastAsia"/>
+        </w:rPr>
+        <w:t>场面运行的变化趋势</w:t>
+      </w:r>
+      <w:r>
+        <w:rPr>
+          <w:rFonts w:hint="eastAsia"/>
+        </w:rPr>
+        <w:t>基本相同。因此，想要基于数据确定处于严重拥挤状态的日期，首先</w:t>
+      </w:r>
+      <w:r>
+        <w:rPr>
+          <w:rFonts w:hint="eastAsia"/>
+        </w:rPr>
+        <w:t>需要</w:t>
+      </w:r>
+      <w:r>
+        <w:rPr>
+          <w:rFonts w:hint="eastAsia"/>
+        </w:rPr>
+        <w:t>对场面航班数的最大值进行研究</w:t>
+      </w:r>
+      <w:r>
+        <w:rPr>
+          <w:rFonts w:hint="eastAsia"/>
+        </w:rPr>
+        <w:t>，通过场面航班数最大值的分布规律，根据统计学原理确定场面拥挤的阀</w:t>
+      </w:r>
+      <w:r>
+        <w:rPr>
+          <w:rFonts w:hint="eastAsia"/>
+          <w:noProof/>
+        </w:rPr>
+        <w:t>值。</w:t>
+      </w:r>
+    </w:p>
+    <w:p>
+      <w:pPr>
+        <w:rPr>
+          <w:noProof/>
+        </w:rPr>
+      </w:pPr>
+    </w:p>
+    <w:p>
+      <w:pPr>
+        <w:rPr>
+          <w:rFonts w:hint="eastAsia"/>
+        </w:rPr>
+      </w:pPr>
+      <w:r>
+        <w:rPr>
+          <w:noProof/>
+        </w:rPr>
+        <w:lastRenderedPageBreak/>
+        <w:drawing>
+          <wp:inline distT="0" distB="0" distL="0" distR="0" wp14:anchorId="3CE5F92F" wp14:editId="5D95581D">
+            <wp:extent cx="4542739" cy="2331731"/>
+            <wp:effectExtent l="0" t="0" r="0" b="0"/>
+            <wp:docPr id="3" name="图片 3" descr="C:\Users\QYF\AppData\Local\Microsoft\Windows\INetCacheContent.Word\surface_count_density.png"/>
+            <wp:cNvGraphicFramePr>
+              <a:graphicFrameLocks xmlns:a="http://schemas.openxmlformats.org/drawingml/2006/main" noChangeAspect="1"/>
+            </wp:cNvGraphicFramePr>
+            <a:graphic xmlns:a="http://schemas.openxmlformats.org/drawingml/2006/main">
+              <a:graphicData uri="http://schemas.openxmlformats.org/drawingml/2006/picture">
+                <pic:pic xmlns:pic="http://schemas.openxmlformats.org/drawingml/2006/picture">
+                  <pic:nvPicPr>
+                    <pic:cNvPr id="0" name="Picture 6" descr="C:\Users\QYF\AppData\Local\Microsoft\Windows\INetCacheContent.Word\surface_count_density.png"/>
+                    <pic:cNvPicPr>
+                      <a:picLocks noChangeAspect="1" noChangeArrowheads="1"/>
+                    </pic:cNvPicPr>
+                  </pic:nvPicPr>
+                  <pic:blipFill>
+                    <a:blip r:embed="rId15">
+                      <a:extLst>
+                        <a:ext uri="{28A0092B-C50C-407E-A947-70E740481C1C}">
+                          <a14:useLocalDpi xmlns:a14="http://schemas.microsoft.com/office/drawing/2010/main" val="0"/>
+                        </a:ext>
+                      </a:extLst>
+                    </a:blip>
+                    <a:srcRect/>
+                    <a:stretch>
+                      <a:fillRect/>
+                    </a:stretch>
+                  </pic:blipFill>
+                  <pic:spPr bwMode="auto">
+                    <a:xfrm>
+                      <a:off x="0" y="0"/>
+                      <a:ext cx="4558469" cy="2339805"/>
+                    </a:xfrm>
+                    <a:prstGeom prst="rect">
+                      <a:avLst/>
+                    </a:prstGeom>
+                    <a:noFill/>
+                    <a:ln>
+                      <a:noFill/>
+                    </a:ln>
+                  </pic:spPr>
+                </pic:pic>
+              </a:graphicData>
+            </a:graphic>
+          </wp:inline>
+        </w:drawing>
+      </w:r>
+    </w:p>
+    <w:p>
+      <w:r>
+        <w:rPr>
+          <w:rFonts w:hint="eastAsia"/>
+        </w:rPr>
+        <w:t>图</w:t>
+      </w:r>
+      <w:r>
+        <w:rPr>
+          <w:rFonts w:hint="eastAsia"/>
+        </w:rPr>
+        <w:t>2-</w:t>
+      </w:r>
+      <w:r>
+        <w:t xml:space="preserve">4 </w:t>
+      </w:r>
+      <w:r>
+        <w:rPr>
+          <w:rFonts w:hint="eastAsia"/>
+        </w:rPr>
+        <w:t>场面航班数最大值直方图</w:t>
+      </w:r>
+    </w:p>
+    <w:p/>
+    <w:p>
+      <w:r>
+        <w:rPr>
+          <w:rFonts w:hint="eastAsia"/>
+        </w:rPr>
+        <w:t>图</w:t>
+      </w:r>
+      <w:r>
+        <w:rPr>
+          <w:rFonts w:hint="eastAsia"/>
+        </w:rPr>
+        <w:t>2-</w:t>
+      </w:r>
+      <w:r>
+        <w:t>4</w:t>
+      </w:r>
+      <w:r>
+        <w:rPr>
+          <w:rFonts w:hint="eastAsia"/>
+        </w:rPr>
+        <w:t>为</w:t>
+      </w:r>
+      <w:r>
+        <w:rPr>
+          <w:rFonts w:hint="eastAsia"/>
+        </w:rPr>
+        <w:t>北京首都机场</w:t>
+      </w:r>
+      <w:r>
+        <w:rPr>
+          <w:rFonts w:hint="eastAsia"/>
+        </w:rPr>
+        <w:t>2014</w:t>
+      </w:r>
+      <w:r>
+        <w:rPr>
+          <w:rFonts w:hint="eastAsia"/>
+        </w:rPr>
+        <w:t>年</w:t>
+      </w:r>
+      <w:r>
+        <w:t>2</w:t>
+      </w:r>
+      <w:r>
+        <w:rPr>
+          <w:rFonts w:hint="eastAsia"/>
+        </w:rPr>
+        <w:t>月至</w:t>
+      </w:r>
+      <w:r>
+        <w:rPr>
+          <w:rFonts w:hint="eastAsia"/>
+        </w:rPr>
+        <w:t>5</w:t>
+      </w:r>
+      <w:r>
+        <w:rPr>
+          <w:rFonts w:hint="eastAsia"/>
+        </w:rPr>
+        <w:t>月场面航班数最大值的分布图，从图中可以看出，</w:t>
+      </w:r>
+      <w:r>
+        <w:rPr>
+          <w:rFonts w:hint="eastAsia"/>
+        </w:rPr>
+        <w:t>每日的场面航班数最大值的上下四分位点为</w:t>
+      </w:r>
+      <w:r>
+        <w:rPr>
+          <w:rFonts w:hint="eastAsia"/>
+        </w:rPr>
+        <w:t>4</w:t>
+      </w:r>
+      <w:r>
+        <w:t>7</w:t>
+      </w:r>
+      <w:r>
+        <w:rPr>
+          <w:rFonts w:hint="eastAsia"/>
+        </w:rPr>
+        <w:t>架次</w:t>
+      </w:r>
+      <w:r>
+        <w:rPr>
+          <w:rFonts w:hint="eastAsia"/>
+        </w:rPr>
+        <w:t>/15</w:t>
+      </w:r>
+      <w:r>
+        <w:rPr>
+          <w:rFonts w:hint="eastAsia"/>
+        </w:rPr>
+        <w:t>分钟和</w:t>
+      </w:r>
+      <w:r>
+        <w:rPr>
+          <w:rFonts w:hint="eastAsia"/>
+        </w:rPr>
+        <w:t>55</w:t>
+      </w:r>
+      <w:r>
+        <w:rPr>
+          <w:rFonts w:hint="eastAsia"/>
+        </w:rPr>
+        <w:t>架次</w:t>
+      </w:r>
+      <w:r>
+        <w:rPr>
+          <w:rFonts w:hint="eastAsia"/>
+        </w:rPr>
+        <w:t>/15</w:t>
+      </w:r>
+      <w:r>
+        <w:rPr>
+          <w:rFonts w:hint="eastAsia"/>
+        </w:rPr>
+        <w:t>分钟，表明场面航班数最大值的分布较为集中。从</w:t>
+      </w:r>
+      <w:r>
+        <w:rPr>
+          <w:rFonts w:hint="eastAsia"/>
+        </w:rPr>
+        <w:t>概率密度图可以看出，场面航班数最大值的分布与正态分布的形态相仿。</w:t>
+      </w:r>
+    </w:p>
+    <w:p>
+      <w:r>
+        <w:t xml:space="preserve"> </w:t>
+      </w:r>
+    </w:p>
+    <w:p>
       <w:r>
         <w:rPr>
           <w:rFonts w:hint="eastAsia"/>
@@ -7140,7 +7608,43 @@
         <w:rPr>
           <w:rFonts w:hint="eastAsia"/>
         </w:rPr>
-        <w:t>的物理意义使</w:t>
+        <w:t>的物理意义使其能够表征</w:t>
+      </w:r>
+      <w:r>
+        <w:rPr>
+          <w:rFonts w:hint="eastAsia"/>
+        </w:rPr>
+        <w:t>某一时间窗口内机场场面正在活动或</w:t>
+      </w:r>
+      <w:r>
+        <w:rPr>
+          <w:rFonts w:hint="eastAsia"/>
+        </w:rPr>
+        <w:t>处于某一</w:t>
+      </w:r>
+      <w:r>
+        <w:rPr>
+          <w:rFonts w:hint="eastAsia"/>
+        </w:rPr>
+        <w:t>等待</w:t>
+      </w:r>
+      <w:r>
+        <w:rPr>
+          <w:rFonts w:hint="eastAsia"/>
+        </w:rPr>
+        <w:t>队列的航班总数</w:t>
+      </w:r>
+      <w:r>
+        <w:rPr>
+          <w:rFonts w:hint="eastAsia"/>
+        </w:rPr>
+        <w:t>。</w:t>
+      </w:r>
+      <w:r>
+        <w:rPr>
+          <w:rFonts w:hint="eastAsia"/>
+        </w:rPr>
+        <w:t>场面航班数</w:t>
       </w:r>
       <w:bookmarkStart w:id="2" w:name="_GoBack"/>
       <w:bookmarkEnd w:id="2"/>
@@ -7148,44 +7652,7 @@
         <w:rPr>
           <w:rFonts w:hint="eastAsia"/>
         </w:rPr>
-        <w:t>其能够表征</w:t>
-      </w:r>
-      <w:r>
-        <w:rPr>
-          <w:rFonts w:hint="eastAsia"/>
-        </w:rPr>
-        <w:t>某一时间窗口内机场场面正在活动或</w:t>
-      </w:r>
-      <w:r>
-        <w:rPr>
-          <w:rFonts w:hint="eastAsia"/>
-        </w:rPr>
-        <w:lastRenderedPageBreak/>
-        <w:t>处于某一</w:t>
-      </w:r>
-      <w:r>
-        <w:rPr>
-          <w:rFonts w:hint="eastAsia"/>
-        </w:rPr>
-        <w:t>等待</w:t>
-      </w:r>
-      <w:r>
-        <w:rPr>
-          <w:rFonts w:hint="eastAsia"/>
-        </w:rPr>
-        <w:t>队列的航班总数</w:t>
-      </w:r>
-      <w:r>
-        <w:rPr>
-          <w:rFonts w:hint="eastAsia"/>
-        </w:rPr>
-        <w:t>。</w:t>
-      </w:r>
-      <w:r>
-        <w:rPr>
-          <w:rFonts w:hint="eastAsia"/>
-        </w:rPr>
-        <w:t>场面航班数会受到多个因素的影响，例如跑道等待队列的长度</w:t>
+        <w:t>会受到多个因素的影响，例如跑道等待队列的长度</w:t>
       </w:r>
       <w:r>
         <w:rPr>
@@ -7254,7 +7721,7 @@
                     </pic:cNvPicPr>
                   </pic:nvPicPr>
                   <pic:blipFill>
-                    <a:blip r:embed="rId14" cstate="print">
+                    <a:blip r:embed="rId16" cstate="print">
                       <a:extLst>
                         <a:ext uri="{28A0092B-C50C-407E-A947-70E740481C1C}">
                           <a14:useLocalDpi xmlns:a14="http://schemas.microsoft.com/office/drawing/2010/main" val="0"/>
@@ -7291,6 +7758,7 @@
         <w:rPr>
           <w:rFonts w:hint="eastAsia"/>
         </w:rPr>
+        <w:lastRenderedPageBreak/>
         <w:t>图</w:t>
       </w:r>
       <w:r>
@@ -7323,11 +7791,6 @@
     </w:p>
     <w:p/>
     <w:p>
-      <w:pPr>
-        <w:rPr>
-          <w:rFonts w:hint="eastAsia"/>
-        </w:rPr>
-      </w:pPr>
       <w:r>
         <w:rPr>
           <w:rFonts w:hint="eastAsia"/>
@@ -7516,7 +7979,6 @@
         <w:rPr>
           <w:rFonts w:hint="eastAsia"/>
         </w:rPr>
-        <w:lastRenderedPageBreak/>
         <w:t>图</w:t>
       </w:r>
       <w:r>
@@ -7549,7 +8011,7 @@
                     </pic:cNvPicPr>
                   </pic:nvPicPr>
                   <pic:blipFill rotWithShape="1">
-                    <a:blip r:embed="rId15" cstate="print">
+                    <a:blip r:embed="rId17" cstate="print">
                       <a:extLst>
                         <a:ext uri="{28A0092B-C50C-407E-A947-70E740481C1C}">
                           <a14:useLocalDpi xmlns:a14="http://schemas.microsoft.com/office/drawing/2010/main" val="0"/>
@@ -7948,6 +8410,7 @@
                 <w:sz w:val="18"/>
                 <w:szCs w:val="18"/>
               </w:rPr>
+              <w:lastRenderedPageBreak/>
               <w:t>日期</w:t>
             </w:r>
           </w:p>
@@ -9546,189 +10009,6 @@
                 <pic:pic xmlns:pic="http://schemas.openxmlformats.org/drawingml/2006/picture">
                   <pic:nvPicPr>
                     <pic:cNvPr id="0" name="Picture 12" descr="C:\Users\QYF\AppData\Local\Microsoft\Windows\INetCacheContent.Word\01_smoothscatter.png"/>
-                    <pic:cNvPicPr>
-                      <a:picLocks noChangeAspect="1" noChangeArrowheads="1"/>
-                    </pic:cNvPicPr>
-                  </pic:nvPicPr>
-                  <pic:blipFill>
-                    <a:blip r:embed="rId16">
-                      <a:extLst>
-                        <a:ext uri="{28A0092B-C50C-407E-A947-70E740481C1C}">
-                          <a14:useLocalDpi xmlns:a14="http://schemas.microsoft.com/office/drawing/2010/main" val="0"/>
-                        </a:ext>
-                      </a:extLst>
-                    </a:blip>
-                    <a:srcRect/>
-                    <a:stretch>
-                      <a:fillRect/>
-                    </a:stretch>
-                  </pic:blipFill>
-                  <pic:spPr bwMode="auto">
-                    <a:xfrm>
-                      <a:off x="0" y="0"/>
-                      <a:ext cx="3600000" cy="3600000"/>
-                    </a:xfrm>
-                    <a:prstGeom prst="rect">
-                      <a:avLst/>
-                    </a:prstGeom>
-                    <a:noFill/>
-                    <a:ln>
-                      <a:noFill/>
-                    </a:ln>
-                  </pic:spPr>
-                </pic:pic>
-              </a:graphicData>
-            </a:graphic>
-          </wp:inline>
-        </w:drawing>
-      </w:r>
-    </w:p>
-    <w:p>
-      <w:r>
-        <w:rPr>
-          <w:rFonts w:hint="eastAsia"/>
-        </w:rPr>
-        <w:t>图</w:t>
-      </w:r>
-      <w:r>
-        <w:rPr>
-          <w:rFonts w:hint="eastAsia"/>
-        </w:rPr>
-        <w:t xml:space="preserve">3-1 </w:t>
-      </w:r>
-      <w:r>
-        <w:rPr>
-          <w:rFonts w:hint="eastAsia"/>
-        </w:rPr>
-        <w:t>跑道</w:t>
-      </w:r>
-      <w:r>
-        <w:rPr>
-          <w:rFonts w:hint="eastAsia"/>
-        </w:rPr>
-        <w:t>01</w:t>
-      </w:r>
-      <w:r>
-        <w:rPr>
-          <w:rFonts w:hint="eastAsia"/>
-        </w:rPr>
-        <w:t>起降航班高密度散点图</w:t>
-      </w:r>
-    </w:p>
-    <w:p/>
-    <w:p>
-      <w:pPr>
-        <w:jc w:val="center"/>
-      </w:pPr>
-      <w:r>
-        <w:rPr>
-          <w:noProof/>
-        </w:rPr>
-        <w:drawing>
-          <wp:inline distT="0" distB="0" distL="0" distR="0" wp14:anchorId="26505452" wp14:editId="72BF8ED3">
-            <wp:extent cx="3600000" cy="3600000"/>
-            <wp:effectExtent l="0" t="0" r="635" b="635"/>
-            <wp:docPr id="4" name="图片 4" descr="C:\Users\QYF\AppData\Local\Microsoft\Windows\INetCacheContent.Word\36l_smoothscatter.png"/>
-            <wp:cNvGraphicFramePr>
-              <a:graphicFrameLocks xmlns:a="http://schemas.openxmlformats.org/drawingml/2006/main" noChangeAspect="1"/>
-            </wp:cNvGraphicFramePr>
-            <a:graphic xmlns:a="http://schemas.openxmlformats.org/drawingml/2006/main">
-              <a:graphicData uri="http://schemas.openxmlformats.org/drawingml/2006/picture">
-                <pic:pic xmlns:pic="http://schemas.openxmlformats.org/drawingml/2006/picture">
-                  <pic:nvPicPr>
-                    <pic:cNvPr id="0" name="Picture 3" descr="C:\Users\QYF\AppData\Local\Microsoft\Windows\INetCacheContent.Word\36l_smoothscatter.png"/>
-                    <pic:cNvPicPr>
-                      <a:picLocks noChangeAspect="1" noChangeArrowheads="1"/>
-                    </pic:cNvPicPr>
-                  </pic:nvPicPr>
-                  <pic:blipFill>
-                    <a:blip r:embed="rId17">
-                      <a:extLst>
-                        <a:ext uri="{28A0092B-C50C-407E-A947-70E740481C1C}">
-                          <a14:useLocalDpi xmlns:a14="http://schemas.microsoft.com/office/drawing/2010/main" val="0"/>
-                        </a:ext>
-                      </a:extLst>
-                    </a:blip>
-                    <a:srcRect/>
-                    <a:stretch>
-                      <a:fillRect/>
-                    </a:stretch>
-                  </pic:blipFill>
-                  <pic:spPr bwMode="auto">
-                    <a:xfrm>
-                      <a:off x="0" y="0"/>
-                      <a:ext cx="3600000" cy="3600000"/>
-                    </a:xfrm>
-                    <a:prstGeom prst="rect">
-                      <a:avLst/>
-                    </a:prstGeom>
-                    <a:noFill/>
-                    <a:ln>
-                      <a:noFill/>
-                    </a:ln>
-                  </pic:spPr>
-                </pic:pic>
-              </a:graphicData>
-            </a:graphic>
-          </wp:inline>
-        </w:drawing>
-      </w:r>
-    </w:p>
-    <w:p>
-      <w:r>
-        <w:rPr>
-          <w:rFonts w:hint="eastAsia"/>
-        </w:rPr>
-        <w:t>图</w:t>
-      </w:r>
-      <w:r>
-        <w:rPr>
-          <w:rFonts w:hint="eastAsia"/>
-        </w:rPr>
-        <w:t xml:space="preserve">3-2 </w:t>
-      </w:r>
-      <w:r>
-        <w:rPr>
-          <w:rFonts w:hint="eastAsia"/>
-        </w:rPr>
-        <w:t>跑道</w:t>
-      </w:r>
-      <w:r>
-        <w:rPr>
-          <w:rFonts w:hint="eastAsia"/>
-        </w:rPr>
-        <w:t>36L</w:t>
-      </w:r>
-      <w:r>
-        <w:rPr>
-          <w:rFonts w:hint="eastAsia"/>
-        </w:rPr>
-        <w:t>起降航班高密度散点图</w:t>
-      </w:r>
-    </w:p>
-    <w:p/>
-    <w:p>
-      <w:pPr>
-        <w:jc w:val="center"/>
-      </w:pPr>
-      <w:r>
-        <w:rPr>
-          <w:noProof/>
-        </w:rPr>
-        <w:lastRenderedPageBreak/>
-        <w:drawing>
-          <wp:inline distT="0" distB="0" distL="0" distR="0" wp14:anchorId="40EB7680" wp14:editId="242DE2E5">
-            <wp:extent cx="3600000" cy="3600000"/>
-            <wp:effectExtent l="0" t="0" r="635" b="635"/>
-            <wp:docPr id="13" name="图片 13" descr="C:\Users\QYF\AppData\Local\Microsoft\Windows\INetCacheContent.Word\36r_smoothscatter.png"/>
-            <wp:cNvGraphicFramePr>
-              <a:graphicFrameLocks xmlns:a="http://schemas.openxmlformats.org/drawingml/2006/main" noChangeAspect="1"/>
-            </wp:cNvGraphicFramePr>
-            <a:graphic xmlns:a="http://schemas.openxmlformats.org/drawingml/2006/main">
-              <a:graphicData uri="http://schemas.openxmlformats.org/drawingml/2006/picture">
-                <pic:pic xmlns:pic="http://schemas.openxmlformats.org/drawingml/2006/picture">
-                  <pic:nvPicPr>
-                    <pic:cNvPr id="0" name="Picture 10" descr="C:\Users\QYF\AppData\Local\Microsoft\Windows\INetCacheContent.Word\36r_smoothscatter.png"/>
                     <pic:cNvPicPr>
                       <a:picLocks noChangeAspect="1" noChangeArrowheads="1"/>
                     </pic:cNvPicPr>
@@ -9777,6 +10057,189 @@
         <w:rPr>
           <w:rFonts w:hint="eastAsia"/>
         </w:rPr>
+        <w:t xml:space="preserve">3-1 </w:t>
+      </w:r>
+      <w:r>
+        <w:rPr>
+          <w:rFonts w:hint="eastAsia"/>
+        </w:rPr>
+        <w:t>跑道</w:t>
+      </w:r>
+      <w:r>
+        <w:rPr>
+          <w:rFonts w:hint="eastAsia"/>
+        </w:rPr>
+        <w:t>01</w:t>
+      </w:r>
+      <w:r>
+        <w:rPr>
+          <w:rFonts w:hint="eastAsia"/>
+        </w:rPr>
+        <w:t>起降航班高密度散点图</w:t>
+      </w:r>
+    </w:p>
+    <w:p/>
+    <w:p>
+      <w:pPr>
+        <w:jc w:val="center"/>
+      </w:pPr>
+      <w:r>
+        <w:rPr>
+          <w:noProof/>
+        </w:rPr>
+        <w:drawing>
+          <wp:inline distT="0" distB="0" distL="0" distR="0" wp14:anchorId="26505452" wp14:editId="72BF8ED3">
+            <wp:extent cx="3600000" cy="3600000"/>
+            <wp:effectExtent l="0" t="0" r="635" b="635"/>
+            <wp:docPr id="4" name="图片 4" descr="C:\Users\QYF\AppData\Local\Microsoft\Windows\INetCacheContent.Word\36l_smoothscatter.png"/>
+            <wp:cNvGraphicFramePr>
+              <a:graphicFrameLocks xmlns:a="http://schemas.openxmlformats.org/drawingml/2006/main" noChangeAspect="1"/>
+            </wp:cNvGraphicFramePr>
+            <a:graphic xmlns:a="http://schemas.openxmlformats.org/drawingml/2006/main">
+              <a:graphicData uri="http://schemas.openxmlformats.org/drawingml/2006/picture">
+                <pic:pic xmlns:pic="http://schemas.openxmlformats.org/drawingml/2006/picture">
+                  <pic:nvPicPr>
+                    <pic:cNvPr id="0" name="Picture 3" descr="C:\Users\QYF\AppData\Local\Microsoft\Windows\INetCacheContent.Word\36l_smoothscatter.png"/>
+                    <pic:cNvPicPr>
+                      <a:picLocks noChangeAspect="1" noChangeArrowheads="1"/>
+                    </pic:cNvPicPr>
+                  </pic:nvPicPr>
+                  <pic:blipFill>
+                    <a:blip r:embed="rId19">
+                      <a:extLst>
+                        <a:ext uri="{28A0092B-C50C-407E-A947-70E740481C1C}">
+                          <a14:useLocalDpi xmlns:a14="http://schemas.microsoft.com/office/drawing/2010/main" val="0"/>
+                        </a:ext>
+                      </a:extLst>
+                    </a:blip>
+                    <a:srcRect/>
+                    <a:stretch>
+                      <a:fillRect/>
+                    </a:stretch>
+                  </pic:blipFill>
+                  <pic:spPr bwMode="auto">
+                    <a:xfrm>
+                      <a:off x="0" y="0"/>
+                      <a:ext cx="3600000" cy="3600000"/>
+                    </a:xfrm>
+                    <a:prstGeom prst="rect">
+                      <a:avLst/>
+                    </a:prstGeom>
+                    <a:noFill/>
+                    <a:ln>
+                      <a:noFill/>
+                    </a:ln>
+                  </pic:spPr>
+                </pic:pic>
+              </a:graphicData>
+            </a:graphic>
+          </wp:inline>
+        </w:drawing>
+      </w:r>
+    </w:p>
+    <w:p>
+      <w:r>
+        <w:rPr>
+          <w:rFonts w:hint="eastAsia"/>
+        </w:rPr>
+        <w:t>图</w:t>
+      </w:r>
+      <w:r>
+        <w:rPr>
+          <w:rFonts w:hint="eastAsia"/>
+        </w:rPr>
+        <w:t xml:space="preserve">3-2 </w:t>
+      </w:r>
+      <w:r>
+        <w:rPr>
+          <w:rFonts w:hint="eastAsia"/>
+        </w:rPr>
+        <w:t>跑道</w:t>
+      </w:r>
+      <w:r>
+        <w:rPr>
+          <w:rFonts w:hint="eastAsia"/>
+        </w:rPr>
+        <w:t>36L</w:t>
+      </w:r>
+      <w:r>
+        <w:rPr>
+          <w:rFonts w:hint="eastAsia"/>
+        </w:rPr>
+        <w:t>起降航班高密度散点图</w:t>
+      </w:r>
+    </w:p>
+    <w:p/>
+    <w:p>
+      <w:pPr>
+        <w:jc w:val="center"/>
+      </w:pPr>
+      <w:r>
+        <w:rPr>
+          <w:noProof/>
+        </w:rPr>
+        <w:lastRenderedPageBreak/>
+        <w:drawing>
+          <wp:inline distT="0" distB="0" distL="0" distR="0" wp14:anchorId="40EB7680" wp14:editId="242DE2E5">
+            <wp:extent cx="3600000" cy="3600000"/>
+            <wp:effectExtent l="0" t="0" r="635" b="635"/>
+            <wp:docPr id="13" name="图片 13" descr="C:\Users\QYF\AppData\Local\Microsoft\Windows\INetCacheContent.Word\36r_smoothscatter.png"/>
+            <wp:cNvGraphicFramePr>
+              <a:graphicFrameLocks xmlns:a="http://schemas.openxmlformats.org/drawingml/2006/main" noChangeAspect="1"/>
+            </wp:cNvGraphicFramePr>
+            <a:graphic xmlns:a="http://schemas.openxmlformats.org/drawingml/2006/main">
+              <a:graphicData uri="http://schemas.openxmlformats.org/drawingml/2006/picture">
+                <pic:pic xmlns:pic="http://schemas.openxmlformats.org/drawingml/2006/picture">
+                  <pic:nvPicPr>
+                    <pic:cNvPr id="0" name="Picture 10" descr="C:\Users\QYF\AppData\Local\Microsoft\Windows\INetCacheContent.Word\36r_smoothscatter.png"/>
+                    <pic:cNvPicPr>
+                      <a:picLocks noChangeAspect="1" noChangeArrowheads="1"/>
+                    </pic:cNvPicPr>
+                  </pic:nvPicPr>
+                  <pic:blipFill>
+                    <a:blip r:embed="rId20">
+                      <a:extLst>
+                        <a:ext uri="{28A0092B-C50C-407E-A947-70E740481C1C}">
+                          <a14:useLocalDpi xmlns:a14="http://schemas.microsoft.com/office/drawing/2010/main" val="0"/>
+                        </a:ext>
+                      </a:extLst>
+                    </a:blip>
+                    <a:srcRect/>
+                    <a:stretch>
+                      <a:fillRect/>
+                    </a:stretch>
+                  </pic:blipFill>
+                  <pic:spPr bwMode="auto">
+                    <a:xfrm>
+                      <a:off x="0" y="0"/>
+                      <a:ext cx="3600000" cy="3600000"/>
+                    </a:xfrm>
+                    <a:prstGeom prst="rect">
+                      <a:avLst/>
+                    </a:prstGeom>
+                    <a:noFill/>
+                    <a:ln>
+                      <a:noFill/>
+                    </a:ln>
+                  </pic:spPr>
+                </pic:pic>
+              </a:graphicData>
+            </a:graphic>
+          </wp:inline>
+        </w:drawing>
+      </w:r>
+    </w:p>
+    <w:p>
+      <w:r>
+        <w:rPr>
+          <w:rFonts w:hint="eastAsia"/>
+        </w:rPr>
+        <w:t>图</w:t>
+      </w:r>
+      <w:r>
+        <w:rPr>
+          <w:rFonts w:hint="eastAsia"/>
+        </w:rPr>
         <w:t>3-3</w:t>
       </w:r>
       <w:r>
@@ -10598,12 +11061,12 @@
       </w:r>
     </w:p>
     <w:sectPr>
-      <w:headerReference w:type="even" r:id="rId19"/>
-      <w:headerReference w:type="default" r:id="rId20"/>
-      <w:footerReference w:type="even" r:id="rId21"/>
-      <w:footerReference w:type="default" r:id="rId22"/>
-      <w:headerReference w:type="first" r:id="rId23"/>
-      <w:footerReference w:type="first" r:id="rId24"/>
+      <w:headerReference w:type="even" r:id="rId21"/>
+      <w:headerReference w:type="default" r:id="rId22"/>
+      <w:footerReference w:type="even" r:id="rId23"/>
+      <w:footerReference w:type="default" r:id="rId24"/>
+      <w:headerReference w:type="first" r:id="rId25"/>
+      <w:footerReference w:type="first" r:id="rId26"/>
       <w:pgSz w:w="11906" w:h="16838"/>
       <w:pgMar w:top="1440" w:right="1800" w:bottom="1440" w:left="1800" w:header="851" w:footer="992" w:gutter="0"/>
       <w:cols w:space="425"/>
@@ -11784,7 +12247,7 @@
 </file>
 
 <file path=customXml/itemProps1.xml><?xml version="1.0" encoding="utf-8"?>
-<ds:datastoreItem xmlns:ds="http://schemas.openxmlformats.org/officeDocument/2006/customXml" ds:itemID="{420B7500-3182-4547-804E-8EF409053676}">
+<ds:datastoreItem xmlns:ds="http://schemas.openxmlformats.org/officeDocument/2006/customXml" ds:itemID="{5476EA37-395D-45A6-B31E-3B2878FA421E}">
   <ds:schemaRefs>
     <ds:schemaRef ds:uri="http://schemas.openxmlformats.org/officeDocument/2006/bibliography"/>
   </ds:schemaRefs>

</xml_diff>